<commit_message>
feat: mudanças na documentação
</commit_message>
<xml_diff>
--- a/Escopo.docx
+++ b/Escopo.docx
@@ -609,6 +609,9 @@
         </w:rPr>
       </w:pPr>
       <w:r>
+        <w:rPr>
+          <w:noProof/>
+        </w:rPr>
         <w:drawing>
           <wp:inline distT="0" distB="0" distL="0" distR="0">
             <wp:extent cx="5400040" cy="2099643"/>
@@ -658,6 +661,45 @@
           </wp:inline>
         </w:drawing>
       </w:r>
+      <w:r>
+        <w:rPr>
+          <w:rFonts w:ascii="Times New Roman" w:eastAsia="Arial" w:hAnsi="Times New Roman" w:cs="Times New Roman"/>
+          <w:b/>
+          <w:sz w:val="16"/>
+        </w:rPr>
+        <w:t>Fonte:</w:t>
+      </w:r>
+      <w:r>
+        <w:rPr>
+          <w:rFonts w:ascii="Times New Roman" w:eastAsia="Arial" w:hAnsi="Times New Roman" w:cs="Times New Roman"/>
+          <w:b/>
+          <w:sz w:val="24"/>
+        </w:rPr>
+        <w:t xml:space="preserve"> </w:t>
+      </w:r>
+      <w:r>
+        <w:rPr>
+          <w:rFonts w:ascii="Times New Roman" w:eastAsia="Arial" w:hAnsi="Times New Roman" w:cs="Times New Roman"/>
+          <w:sz w:val="16"/>
+        </w:rPr>
+        <w:t>O autor</w:t>
+      </w:r>
+      <w:r>
+        <w:rPr>
+          <w:rFonts w:ascii="Times New Roman" w:eastAsia="Arial" w:hAnsi="Times New Roman" w:cs="Times New Roman"/>
+          <w:sz w:val="16"/>
+        </w:rPr>
+        <w:t>.</w:t>
+      </w:r>
+    </w:p>
+    <w:p>
+      <w:pPr>
+        <w:jc w:val="both"/>
+        <w:rPr>
+          <w:sz w:val="24"/>
+          <w:szCs w:val="24"/>
+        </w:rPr>
+      </w:pPr>
     </w:p>
     <w:p>
       <w:pPr>
@@ -701,7 +743,6 @@
           <w:sz w:val="24"/>
           <w:szCs w:val="24"/>
         </w:rPr>
-        <w:lastRenderedPageBreak/>
         <w:t>Tabela 2 – Requisitos Não</w:t>
       </w:r>
       <w:r>
@@ -784,6 +825,29 @@
           </wp:inline>
         </w:drawing>
       </w:r>
+      <w:r>
+        <w:rPr>
+          <w:rFonts w:ascii="Times New Roman" w:eastAsia="Arial" w:hAnsi="Times New Roman" w:cs="Times New Roman"/>
+          <w:b/>
+          <w:sz w:val="16"/>
+        </w:rPr>
+        <w:t>Fonte:</w:t>
+      </w:r>
+      <w:r>
+        <w:rPr>
+          <w:rFonts w:ascii="Times New Roman" w:eastAsia="Arial" w:hAnsi="Times New Roman" w:cs="Times New Roman"/>
+          <w:b/>
+          <w:sz w:val="24"/>
+        </w:rPr>
+        <w:t xml:space="preserve"> </w:t>
+      </w:r>
+      <w:r>
+        <w:rPr>
+          <w:rFonts w:ascii="Times New Roman" w:eastAsia="Arial" w:hAnsi="Times New Roman" w:cs="Times New Roman"/>
+          <w:sz w:val="16"/>
+        </w:rPr>
+        <w:t>O autor.</w:t>
+      </w:r>
     </w:p>
     <w:p>
       <w:pPr>
@@ -1263,6 +1327,7 @@
           <w:sz w:val="24"/>
           <w:szCs w:val="24"/>
         </w:rPr>
+        <w:lastRenderedPageBreak/>
         <w:t>Finalização do projeto para apresentação e entrega</w:t>
       </w:r>
     </w:p>
@@ -1308,7 +1373,6 @@
           <w:sz w:val="24"/>
           <w:szCs w:val="24"/>
         </w:rPr>
-        <w:lastRenderedPageBreak/>
         <w:t xml:space="preserve">Riscos </w:t>
       </w:r>
     </w:p>
@@ -2245,31 +2309,257 @@
         <w:spacing w:after="0" w:line="360" w:lineRule="auto"/>
         <w:jc w:val="both"/>
         <w:rPr>
-          <w:rFonts w:ascii="Times New Roman" w:hAnsi="Times New Roman" w:cs="Times New Roman"/>
-          <w:b/>
-          <w:sz w:val="24"/>
-          <w:szCs w:val="24"/>
-        </w:rPr>
-      </w:pPr>
-    </w:p>
-    <w:p>
-      <w:pPr>
-        <w:spacing w:after="0" w:line="360" w:lineRule="auto"/>
-        <w:jc w:val="both"/>
-        <w:rPr>
-          <w:rFonts w:ascii="Times New Roman" w:hAnsi="Times New Roman" w:cs="Times New Roman"/>
-          <w:b/>
-          <w:sz w:val="24"/>
-          <w:szCs w:val="24"/>
-        </w:rPr>
-      </w:pPr>
-      <w:r>
-        <w:rPr>
-          <w:rFonts w:ascii="Times New Roman" w:hAnsi="Times New Roman" w:cs="Times New Roman"/>
-          <w:b/>
-          <w:sz w:val="24"/>
-          <w:szCs w:val="24"/>
-        </w:rPr>
+          <w:rFonts w:ascii="Times New Roman" w:eastAsia="Arial" w:hAnsi="Times New Roman" w:cs="Times New Roman"/>
+          <w:sz w:val="16"/>
+        </w:rPr>
+      </w:pPr>
+      <w:r>
+        <w:rPr>
+          <w:rFonts w:ascii="Times New Roman" w:eastAsia="Arial" w:hAnsi="Times New Roman" w:cs="Times New Roman"/>
+          <w:b/>
+          <w:sz w:val="16"/>
+        </w:rPr>
+        <w:t>Fonte:</w:t>
+      </w:r>
+      <w:r>
+        <w:rPr>
+          <w:rFonts w:ascii="Times New Roman" w:eastAsia="Arial" w:hAnsi="Times New Roman" w:cs="Times New Roman"/>
+          <w:b/>
+          <w:sz w:val="24"/>
+        </w:rPr>
+        <w:t xml:space="preserve"> </w:t>
+      </w:r>
+      <w:r>
+        <w:rPr>
+          <w:rFonts w:ascii="Times New Roman" w:eastAsia="Arial" w:hAnsi="Times New Roman" w:cs="Times New Roman"/>
+          <w:sz w:val="16"/>
+        </w:rPr>
+        <w:t>O autor.</w:t>
+      </w:r>
+    </w:p>
+    <w:p>
+      <w:pPr>
+        <w:spacing w:after="0" w:line="360" w:lineRule="auto"/>
+        <w:jc w:val="both"/>
+        <w:rPr>
+          <w:rFonts w:ascii="Times New Roman" w:hAnsi="Times New Roman" w:cs="Times New Roman"/>
+          <w:b/>
+          <w:sz w:val="24"/>
+          <w:szCs w:val="24"/>
+        </w:rPr>
+      </w:pPr>
+    </w:p>
+    <w:p>
+      <w:pPr>
+        <w:spacing w:after="0" w:line="360" w:lineRule="auto"/>
+        <w:jc w:val="both"/>
+        <w:rPr>
+          <w:rFonts w:ascii="Times New Roman" w:hAnsi="Times New Roman" w:cs="Times New Roman"/>
+          <w:b/>
+          <w:sz w:val="24"/>
+          <w:szCs w:val="24"/>
+        </w:rPr>
+      </w:pPr>
+    </w:p>
+    <w:p>
+      <w:pPr>
+        <w:spacing w:after="0" w:line="360" w:lineRule="auto"/>
+        <w:jc w:val="both"/>
+        <w:rPr>
+          <w:rFonts w:ascii="Times New Roman" w:hAnsi="Times New Roman" w:cs="Times New Roman"/>
+          <w:b/>
+          <w:sz w:val="24"/>
+          <w:szCs w:val="24"/>
+        </w:rPr>
+      </w:pPr>
+    </w:p>
+    <w:p>
+      <w:pPr>
+        <w:spacing w:after="0" w:line="360" w:lineRule="auto"/>
+        <w:jc w:val="both"/>
+        <w:rPr>
+          <w:rFonts w:ascii="Times New Roman" w:hAnsi="Times New Roman" w:cs="Times New Roman"/>
+          <w:b/>
+          <w:sz w:val="24"/>
+          <w:szCs w:val="24"/>
+        </w:rPr>
+      </w:pPr>
+    </w:p>
+    <w:p>
+      <w:pPr>
+        <w:spacing w:after="0" w:line="360" w:lineRule="auto"/>
+        <w:jc w:val="both"/>
+        <w:rPr>
+          <w:rFonts w:ascii="Times New Roman" w:hAnsi="Times New Roman" w:cs="Times New Roman"/>
+          <w:b/>
+          <w:sz w:val="24"/>
+          <w:szCs w:val="24"/>
+        </w:rPr>
+      </w:pPr>
+    </w:p>
+    <w:p>
+      <w:pPr>
+        <w:spacing w:after="0" w:line="360" w:lineRule="auto"/>
+        <w:jc w:val="both"/>
+        <w:rPr>
+          <w:rFonts w:ascii="Times New Roman" w:hAnsi="Times New Roman" w:cs="Times New Roman"/>
+          <w:b/>
+          <w:sz w:val="24"/>
+          <w:szCs w:val="24"/>
+        </w:rPr>
+      </w:pPr>
+    </w:p>
+    <w:p>
+      <w:pPr>
+        <w:spacing w:after="0" w:line="360" w:lineRule="auto"/>
+        <w:jc w:val="both"/>
+        <w:rPr>
+          <w:rFonts w:ascii="Times New Roman" w:hAnsi="Times New Roman" w:cs="Times New Roman"/>
+          <w:b/>
+          <w:sz w:val="24"/>
+          <w:szCs w:val="24"/>
+        </w:rPr>
+      </w:pPr>
+    </w:p>
+    <w:p>
+      <w:pPr>
+        <w:spacing w:after="0" w:line="360" w:lineRule="auto"/>
+        <w:jc w:val="both"/>
+        <w:rPr>
+          <w:rFonts w:ascii="Times New Roman" w:hAnsi="Times New Roman" w:cs="Times New Roman"/>
+          <w:b/>
+          <w:sz w:val="24"/>
+          <w:szCs w:val="24"/>
+        </w:rPr>
+      </w:pPr>
+    </w:p>
+    <w:p>
+      <w:pPr>
+        <w:spacing w:after="0" w:line="360" w:lineRule="auto"/>
+        <w:jc w:val="both"/>
+        <w:rPr>
+          <w:rFonts w:ascii="Times New Roman" w:hAnsi="Times New Roman" w:cs="Times New Roman"/>
+          <w:b/>
+          <w:sz w:val="24"/>
+          <w:szCs w:val="24"/>
+        </w:rPr>
+      </w:pPr>
+    </w:p>
+    <w:p>
+      <w:pPr>
+        <w:spacing w:after="0" w:line="360" w:lineRule="auto"/>
+        <w:jc w:val="both"/>
+        <w:rPr>
+          <w:rFonts w:ascii="Times New Roman" w:hAnsi="Times New Roman" w:cs="Times New Roman"/>
+          <w:b/>
+          <w:sz w:val="24"/>
+          <w:szCs w:val="24"/>
+        </w:rPr>
+      </w:pPr>
+    </w:p>
+    <w:p>
+      <w:pPr>
+        <w:spacing w:after="0" w:line="360" w:lineRule="auto"/>
+        <w:jc w:val="both"/>
+        <w:rPr>
+          <w:rFonts w:ascii="Times New Roman" w:hAnsi="Times New Roman" w:cs="Times New Roman"/>
+          <w:b/>
+          <w:sz w:val="24"/>
+          <w:szCs w:val="24"/>
+        </w:rPr>
+      </w:pPr>
+    </w:p>
+    <w:p>
+      <w:pPr>
+        <w:spacing w:after="0" w:line="360" w:lineRule="auto"/>
+        <w:jc w:val="both"/>
+        <w:rPr>
+          <w:rFonts w:ascii="Times New Roman" w:hAnsi="Times New Roman" w:cs="Times New Roman"/>
+          <w:b/>
+          <w:sz w:val="24"/>
+          <w:szCs w:val="24"/>
+        </w:rPr>
+      </w:pPr>
+    </w:p>
+    <w:p>
+      <w:pPr>
+        <w:spacing w:after="0" w:line="360" w:lineRule="auto"/>
+        <w:jc w:val="both"/>
+        <w:rPr>
+          <w:rFonts w:ascii="Times New Roman" w:hAnsi="Times New Roman" w:cs="Times New Roman"/>
+          <w:b/>
+          <w:sz w:val="24"/>
+          <w:szCs w:val="24"/>
+        </w:rPr>
+      </w:pPr>
+    </w:p>
+    <w:p>
+      <w:pPr>
+        <w:spacing w:after="0" w:line="360" w:lineRule="auto"/>
+        <w:jc w:val="both"/>
+        <w:rPr>
+          <w:rFonts w:ascii="Times New Roman" w:hAnsi="Times New Roman" w:cs="Times New Roman"/>
+          <w:b/>
+          <w:sz w:val="24"/>
+          <w:szCs w:val="24"/>
+        </w:rPr>
+      </w:pPr>
+    </w:p>
+    <w:p>
+      <w:pPr>
+        <w:spacing w:after="0" w:line="360" w:lineRule="auto"/>
+        <w:jc w:val="both"/>
+        <w:rPr>
+          <w:rFonts w:ascii="Times New Roman" w:hAnsi="Times New Roman" w:cs="Times New Roman"/>
+          <w:b/>
+          <w:sz w:val="24"/>
+          <w:szCs w:val="24"/>
+        </w:rPr>
+      </w:pPr>
+    </w:p>
+    <w:p>
+      <w:pPr>
+        <w:spacing w:after="0" w:line="360" w:lineRule="auto"/>
+        <w:jc w:val="both"/>
+        <w:rPr>
+          <w:rFonts w:ascii="Times New Roman" w:hAnsi="Times New Roman" w:cs="Times New Roman"/>
+          <w:b/>
+          <w:sz w:val="24"/>
+          <w:szCs w:val="24"/>
+        </w:rPr>
+      </w:pPr>
+    </w:p>
+    <w:p>
+      <w:pPr>
+        <w:spacing w:after="0" w:line="360" w:lineRule="auto"/>
+        <w:jc w:val="both"/>
+        <w:rPr>
+          <w:rFonts w:ascii="Times New Roman" w:hAnsi="Times New Roman" w:cs="Times New Roman"/>
+          <w:b/>
+          <w:sz w:val="24"/>
+          <w:szCs w:val="24"/>
+        </w:rPr>
+      </w:pPr>
+    </w:p>
+    <w:p>
+      <w:pPr>
+        <w:spacing w:after="0" w:line="360" w:lineRule="auto"/>
+        <w:jc w:val="both"/>
+        <w:rPr>
+          <w:rFonts w:ascii="Times New Roman" w:hAnsi="Times New Roman" w:cs="Times New Roman"/>
+          <w:b/>
+          <w:sz w:val="24"/>
+          <w:szCs w:val="24"/>
+        </w:rPr>
+      </w:pPr>
+      <w:r>
+        <w:rPr>
+          <w:rFonts w:ascii="Times New Roman" w:hAnsi="Times New Roman" w:cs="Times New Roman"/>
+          <w:b/>
+          <w:sz w:val="24"/>
+          <w:szCs w:val="24"/>
+        </w:rPr>
+        <w:lastRenderedPageBreak/>
         <w:t>Cronogram</w:t>
       </w:r>
       <w:r>
@@ -2353,6 +2643,41 @@
         <w:jc w:val="both"/>
         <w:rPr>
           <w:rFonts w:ascii="Times New Roman" w:hAnsi="Times New Roman" w:cs="Times New Roman"/>
+          <w:b/>
+          <w:sz w:val="24"/>
+          <w:szCs w:val="24"/>
+        </w:rPr>
+      </w:pPr>
+      <w:r>
+        <w:rPr>
+          <w:rFonts w:ascii="Times New Roman" w:eastAsia="Arial" w:hAnsi="Times New Roman" w:cs="Times New Roman"/>
+          <w:b/>
+          <w:sz w:val="16"/>
+        </w:rPr>
+        <w:t>Fonte:</w:t>
+      </w:r>
+      <w:r>
+        <w:rPr>
+          <w:rFonts w:ascii="Times New Roman" w:eastAsia="Arial" w:hAnsi="Times New Roman" w:cs="Times New Roman"/>
+          <w:b/>
+          <w:sz w:val="24"/>
+        </w:rPr>
+        <w:t xml:space="preserve"> </w:t>
+      </w:r>
+      <w:r>
+        <w:rPr>
+          <w:rFonts w:ascii="Times New Roman" w:eastAsia="Arial" w:hAnsi="Times New Roman" w:cs="Times New Roman"/>
+          <w:sz w:val="16"/>
+        </w:rPr>
+        <w:t>O autor.</w:t>
+      </w:r>
+    </w:p>
+    <w:p>
+      <w:pPr>
+        <w:spacing w:after="0" w:line="360" w:lineRule="auto"/>
+        <w:jc w:val="both"/>
+        <w:rPr>
+          <w:rFonts w:ascii="Times New Roman" w:hAnsi="Times New Roman" w:cs="Times New Roman"/>
           <w:sz w:val="24"/>
           <w:szCs w:val="24"/>
         </w:rPr>
@@ -2377,64 +2702,62 @@
           <w:sz w:val="24"/>
           <w:szCs w:val="24"/>
         </w:rPr>
+        <w:t>Grafico</w:t>
+      </w:r>
+      <w:proofErr w:type="spellEnd"/>
+      <w:r>
+        <w:rPr>
+          <w:rFonts w:ascii="Times New Roman" w:hAnsi="Times New Roman" w:cs="Times New Roman"/>
+          <w:b/>
+          <w:sz w:val="24"/>
+          <w:szCs w:val="24"/>
+        </w:rPr>
+        <w:t xml:space="preserve"> de </w:t>
+      </w:r>
+      <w:proofErr w:type="spellStart"/>
+      <w:r>
+        <w:rPr>
+          <w:rFonts w:ascii="Times New Roman" w:hAnsi="Times New Roman" w:cs="Times New Roman"/>
+          <w:b/>
+          <w:sz w:val="24"/>
+          <w:szCs w:val="24"/>
+        </w:rPr>
+        <w:t>Gantt</w:t>
+      </w:r>
+      <w:proofErr w:type="spellEnd"/>
+    </w:p>
+    <w:p>
+      <w:pPr>
+        <w:spacing w:after="0" w:line="360" w:lineRule="auto"/>
+        <w:jc w:val="both"/>
+        <w:rPr>
+          <w:rFonts w:ascii="Times New Roman" w:hAnsi="Times New Roman" w:cs="Times New Roman"/>
+          <w:b/>
+          <w:sz w:val="24"/>
+          <w:szCs w:val="24"/>
+        </w:rPr>
+      </w:pPr>
+    </w:p>
+    <w:p>
+      <w:pPr>
+        <w:spacing w:after="0" w:line="360" w:lineRule="auto"/>
+        <w:jc w:val="both"/>
+        <w:rPr>
+          <w:rFonts w:ascii="Times New Roman" w:hAnsi="Times New Roman" w:cs="Times New Roman"/>
+          <w:b/>
+          <w:sz w:val="24"/>
+          <w:szCs w:val="24"/>
+        </w:rPr>
+      </w:pPr>
+      <w:r>
+        <w:rPr>
+          <w:rFonts w:ascii="Times New Roman" w:hAnsi="Times New Roman" w:cs="Times New Roman"/>
+          <w:b/>
+          <w:noProof/>
+          <w:sz w:val="24"/>
+          <w:szCs w:val="24"/>
+        </w:rPr>
         <w:lastRenderedPageBreak/>
-        <w:t>Grafico</w:t>
-      </w:r>
-      <w:proofErr w:type="spellEnd"/>
-      <w:r>
-        <w:rPr>
-          <w:rFonts w:ascii="Times New Roman" w:hAnsi="Times New Roman" w:cs="Times New Roman"/>
-          <w:b/>
-          <w:sz w:val="24"/>
-          <w:szCs w:val="24"/>
-        </w:rPr>
-        <w:t xml:space="preserve"> de </w:t>
-      </w:r>
-      <w:proofErr w:type="spellStart"/>
-      <w:r>
-        <w:rPr>
-          <w:rFonts w:ascii="Times New Roman" w:hAnsi="Times New Roman" w:cs="Times New Roman"/>
-          <w:b/>
-          <w:sz w:val="24"/>
-          <w:szCs w:val="24"/>
-        </w:rPr>
-        <w:t>Gantt</w:t>
-      </w:r>
-      <w:bookmarkStart w:id="0" w:name="_GoBack"/>
-      <w:bookmarkEnd w:id="0"/>
-      <w:proofErr w:type="spellEnd"/>
-    </w:p>
-    <w:p>
-      <w:pPr>
-        <w:spacing w:after="0" w:line="360" w:lineRule="auto"/>
-        <w:jc w:val="both"/>
-        <w:rPr>
-          <w:rFonts w:ascii="Times New Roman" w:hAnsi="Times New Roman" w:cs="Times New Roman"/>
-          <w:b/>
-          <w:sz w:val="24"/>
-          <w:szCs w:val="24"/>
-        </w:rPr>
-      </w:pPr>
-    </w:p>
-    <w:p>
-      <w:pPr>
-        <w:spacing w:after="0" w:line="360" w:lineRule="auto"/>
-        <w:jc w:val="both"/>
-        <w:rPr>
-          <w:rFonts w:ascii="Times New Roman" w:hAnsi="Times New Roman" w:cs="Times New Roman"/>
-          <w:b/>
-          <w:sz w:val="24"/>
-          <w:szCs w:val="24"/>
-        </w:rPr>
-      </w:pPr>
-      <w:r>
-        <w:rPr>
-          <w:rFonts w:ascii="Times New Roman" w:hAnsi="Times New Roman" w:cs="Times New Roman"/>
-          <w:b/>
-          <w:noProof/>
-          <w:sz w:val="24"/>
-          <w:szCs w:val="24"/>
-        </w:rPr>
         <w:drawing>
           <wp:inline distT="0" distB="0" distL="0" distR="0" wp14:anchorId="7DFDCCA3">
             <wp:extent cx="5813425" cy="2536821"/>
@@ -2480,6 +2803,41 @@
             </a:graphic>
           </wp:inline>
         </w:drawing>
+      </w:r>
+    </w:p>
+    <w:p>
+      <w:pPr>
+        <w:spacing w:after="0" w:line="360" w:lineRule="auto"/>
+        <w:jc w:val="both"/>
+        <w:rPr>
+          <w:rFonts w:ascii="Times New Roman" w:hAnsi="Times New Roman" w:cs="Times New Roman"/>
+          <w:b/>
+          <w:sz w:val="24"/>
+          <w:szCs w:val="24"/>
+        </w:rPr>
+      </w:pPr>
+      <w:r>
+        <w:rPr>
+          <w:rFonts w:ascii="Times New Roman" w:eastAsia="Arial" w:hAnsi="Times New Roman" w:cs="Times New Roman"/>
+          <w:b/>
+          <w:sz w:val="16"/>
+        </w:rPr>
+        <w:t>Fonte:</w:t>
+      </w:r>
+      <w:r>
+        <w:rPr>
+          <w:rFonts w:ascii="Times New Roman" w:eastAsia="Arial" w:hAnsi="Times New Roman" w:cs="Times New Roman"/>
+          <w:b/>
+          <w:sz w:val="24"/>
+        </w:rPr>
+        <w:t xml:space="preserve"> </w:t>
+      </w:r>
+      <w:r>
+        <w:rPr>
+          <w:rFonts w:ascii="Times New Roman" w:eastAsia="Arial" w:hAnsi="Times New Roman" w:cs="Times New Roman"/>
+          <w:sz w:val="16"/>
+        </w:rPr>
+        <w:t>O autor.</w:t>
       </w:r>
     </w:p>
     <w:p>
@@ -2603,37 +2961,75 @@
           <w:szCs w:val="24"/>
         </w:rPr>
       </w:pPr>
-    </w:p>
-    <w:p>
-      <w:pPr>
-        <w:spacing w:after="0" w:line="360" w:lineRule="auto"/>
-        <w:jc w:val="both"/>
-        <w:rPr>
-          <w:rFonts w:ascii="Times New Roman" w:hAnsi="Times New Roman" w:cs="Times New Roman"/>
-          <w:b/>
-          <w:sz w:val="24"/>
-          <w:szCs w:val="24"/>
-        </w:rPr>
-      </w:pPr>
-    </w:p>
-    <w:p>
-      <w:pPr>
-        <w:spacing w:after="0" w:line="360" w:lineRule="auto"/>
-        <w:jc w:val="both"/>
-        <w:rPr>
-          <w:rFonts w:ascii="Times New Roman" w:hAnsi="Times New Roman" w:cs="Times New Roman"/>
-          <w:b/>
-          <w:sz w:val="24"/>
-          <w:szCs w:val="24"/>
-        </w:rPr>
-      </w:pPr>
-      <w:r>
-        <w:rPr>
-          <w:rFonts w:ascii="Times New Roman" w:hAnsi="Times New Roman" w:cs="Times New Roman"/>
-          <w:b/>
-          <w:sz w:val="24"/>
-          <w:szCs w:val="24"/>
-        </w:rPr>
+      <w:bookmarkStart w:id="0" w:name="_GoBack"/>
+      <w:bookmarkEnd w:id="0"/>
+      <w:r>
+        <w:rPr>
+          <w:rFonts w:ascii="Times New Roman" w:eastAsia="Arial" w:hAnsi="Times New Roman" w:cs="Times New Roman"/>
+          <w:b/>
+          <w:sz w:val="16"/>
+        </w:rPr>
+        <w:t>Fonte:</w:t>
+      </w:r>
+      <w:r>
+        <w:rPr>
+          <w:rFonts w:ascii="Times New Roman" w:eastAsia="Arial" w:hAnsi="Times New Roman" w:cs="Times New Roman"/>
+          <w:b/>
+          <w:sz w:val="24"/>
+        </w:rPr>
+        <w:t xml:space="preserve"> </w:t>
+      </w:r>
+      <w:r>
+        <w:rPr>
+          <w:rFonts w:ascii="Times New Roman" w:eastAsia="Arial" w:hAnsi="Times New Roman" w:cs="Times New Roman"/>
+          <w:sz w:val="16"/>
+        </w:rPr>
+        <w:t>O autor.</w:t>
+      </w:r>
+    </w:p>
+    <w:p>
+      <w:pPr>
+        <w:spacing w:after="0" w:line="360" w:lineRule="auto"/>
+        <w:jc w:val="both"/>
+        <w:rPr>
+          <w:rFonts w:ascii="Times New Roman" w:hAnsi="Times New Roman" w:cs="Times New Roman"/>
+          <w:b/>
+          <w:sz w:val="24"/>
+          <w:szCs w:val="24"/>
+        </w:rPr>
+      </w:pPr>
+    </w:p>
+    <w:p>
+      <w:pPr>
+        <w:spacing w:after="0" w:line="360" w:lineRule="auto"/>
+        <w:jc w:val="both"/>
+        <w:rPr>
+          <w:rFonts w:ascii="Times New Roman" w:hAnsi="Times New Roman" w:cs="Times New Roman"/>
+          <w:b/>
+          <w:sz w:val="24"/>
+          <w:szCs w:val="24"/>
+        </w:rPr>
+      </w:pPr>
+    </w:p>
+    <w:p>
+      <w:pPr>
+        <w:spacing w:after="0" w:line="360" w:lineRule="auto"/>
+        <w:jc w:val="both"/>
+        <w:rPr>
+          <w:rFonts w:ascii="Times New Roman" w:hAnsi="Times New Roman" w:cs="Times New Roman"/>
+          <w:b/>
+          <w:sz w:val="24"/>
+          <w:szCs w:val="24"/>
+        </w:rPr>
+      </w:pPr>
+      <w:r>
+        <w:rPr>
+          <w:rFonts w:ascii="Times New Roman" w:hAnsi="Times New Roman" w:cs="Times New Roman"/>
+          <w:b/>
+          <w:sz w:val="24"/>
+          <w:szCs w:val="24"/>
+        </w:rPr>
+        <w:lastRenderedPageBreak/>
         <w:t>Recursos Necessários</w:t>
       </w:r>
     </w:p>
@@ -5321,7 +5717,7 @@
 </file>
 
 <file path=customXml/itemProps1.xml><?xml version="1.0" encoding="utf-8"?>
-<ds:datastoreItem xmlns:ds="http://schemas.openxmlformats.org/officeDocument/2006/customXml" ds:itemID="{CC78553B-81A2-4D04-BA87-2C805B28F715}">
+<ds:datastoreItem xmlns:ds="http://schemas.openxmlformats.org/officeDocument/2006/customXml" ds:itemID="{7C4BB4CE-5CCC-4ADA-AA6E-2185E1A6352F}">
   <ds:schemaRefs>
     <ds:schemaRef ds:uri="http://schemas.openxmlformats.org/officeDocument/2006/bibliography"/>
   </ds:schemaRefs>

</xml_diff>